<commit_message>
refactor: Simplify vercel.json for modern Vercel deplo
</commit_message>
<xml_diff>
--- a/changelog - new.docx
+++ b/changelog - new.docx
@@ -72,7 +72,7 @@
       <w:pPr>
         <w:numPr>
           <w:ilvl w:val="0"/>
-          <w:numId w:val="1"/>
+          <w:numId w:val="2"/>
         </w:numPr>
         <w:spacing w:after="0" w:afterAutospacing="0" w:before="240" w:lineRule="auto"/>
         <w:ind w:left="720" w:hanging="360"/>
@@ -95,7 +95,7 @@
       <w:pPr>
         <w:numPr>
           <w:ilvl w:val="0"/>
-          <w:numId w:val="1"/>
+          <w:numId w:val="2"/>
         </w:numPr>
         <w:spacing w:after="0" w:afterAutospacing="0" w:before="0" w:beforeAutospacing="0" w:lineRule="auto"/>
         <w:ind w:left="720" w:hanging="360"/>
@@ -118,7 +118,7 @@
       <w:pPr>
         <w:numPr>
           <w:ilvl w:val="1"/>
-          <w:numId w:val="1"/>
+          <w:numId w:val="2"/>
         </w:numPr>
         <w:spacing w:after="0" w:afterAutospacing="0" w:before="0" w:beforeAutospacing="0" w:lineRule="auto"/>
         <w:ind w:left="1440" w:hanging="360"/>
@@ -141,7 +141,7 @@
       <w:pPr>
         <w:numPr>
           <w:ilvl w:val="1"/>
-          <w:numId w:val="1"/>
+          <w:numId w:val="2"/>
         </w:numPr>
         <w:spacing w:after="0" w:afterAutospacing="0" w:before="0" w:beforeAutospacing="0" w:lineRule="auto"/>
         <w:ind w:left="1440" w:hanging="360"/>
@@ -164,7 +164,7 @@
       <w:pPr>
         <w:numPr>
           <w:ilvl w:val="1"/>
-          <w:numId w:val="1"/>
+          <w:numId w:val="2"/>
         </w:numPr>
         <w:spacing w:after="0" w:afterAutospacing="0" w:before="0" w:beforeAutospacing="0" w:lineRule="auto"/>
         <w:ind w:left="1440" w:hanging="360"/>
@@ -187,7 +187,7 @@
       <w:pPr>
         <w:numPr>
           <w:ilvl w:val="1"/>
-          <w:numId w:val="1"/>
+          <w:numId w:val="2"/>
         </w:numPr>
         <w:spacing w:after="0" w:afterAutospacing="0" w:before="0" w:beforeAutospacing="0" w:lineRule="auto"/>
         <w:ind w:left="1440" w:hanging="360"/>
@@ -224,7 +224,7 @@
       <w:pPr>
         <w:numPr>
           <w:ilvl w:val="1"/>
-          <w:numId w:val="1"/>
+          <w:numId w:val="2"/>
         </w:numPr>
         <w:spacing w:after="0" w:afterAutospacing="0" w:before="0" w:beforeAutospacing="0" w:lineRule="auto"/>
         <w:ind w:left="1440" w:hanging="360"/>
@@ -277,7 +277,7 @@
       <w:pPr>
         <w:numPr>
           <w:ilvl w:val="0"/>
-          <w:numId w:val="1"/>
+          <w:numId w:val="2"/>
         </w:numPr>
         <w:spacing w:after="0" w:afterAutospacing="0" w:before="0" w:beforeAutospacing="0" w:lineRule="auto"/>
         <w:ind w:left="720" w:hanging="360"/>
@@ -300,7 +300,7 @@
       <w:pPr>
         <w:numPr>
           <w:ilvl w:val="1"/>
-          <w:numId w:val="1"/>
+          <w:numId w:val="2"/>
         </w:numPr>
         <w:spacing w:after="0" w:afterAutospacing="0" w:before="0" w:beforeAutospacing="0" w:lineRule="auto"/>
         <w:ind w:left="1440" w:hanging="360"/>
@@ -324,7 +324,7 @@
       <w:pPr>
         <w:numPr>
           <w:ilvl w:val="1"/>
-          <w:numId w:val="1"/>
+          <w:numId w:val="2"/>
         </w:numPr>
         <w:spacing w:after="0" w:afterAutospacing="0" w:before="0" w:beforeAutospacing="0" w:lineRule="auto"/>
         <w:ind w:left="1440" w:hanging="360"/>
@@ -362,7 +362,7 @@
       <w:pPr>
         <w:numPr>
           <w:ilvl w:val="1"/>
-          <w:numId w:val="1"/>
+          <w:numId w:val="2"/>
         </w:numPr>
         <w:spacing w:after="0" w:afterAutospacing="0" w:before="0" w:beforeAutospacing="0" w:lineRule="auto"/>
         <w:ind w:left="1440" w:hanging="360"/>
@@ -400,7 +400,7 @@
       <w:pPr>
         <w:numPr>
           <w:ilvl w:val="1"/>
-          <w:numId w:val="1"/>
+          <w:numId w:val="2"/>
         </w:numPr>
         <w:spacing w:after="0" w:afterAutospacing="0" w:before="0" w:beforeAutospacing="0" w:lineRule="auto"/>
         <w:ind w:left="1440" w:hanging="360"/>
@@ -438,7 +438,7 @@
       <w:pPr>
         <w:numPr>
           <w:ilvl w:val="0"/>
-          <w:numId w:val="1"/>
+          <w:numId w:val="2"/>
         </w:numPr>
         <w:spacing w:after="0" w:afterAutospacing="0" w:before="0" w:beforeAutospacing="0" w:lineRule="auto"/>
         <w:ind w:left="720" w:hanging="360"/>
@@ -461,7 +461,7 @@
       <w:pPr>
         <w:numPr>
           <w:ilvl w:val="1"/>
-          <w:numId w:val="1"/>
+          <w:numId w:val="2"/>
         </w:numPr>
         <w:spacing w:after="0" w:afterAutospacing="0" w:before="0" w:beforeAutospacing="0" w:lineRule="auto"/>
         <w:ind w:left="1440" w:hanging="360"/>
@@ -484,7 +484,7 @@
       <w:pPr>
         <w:numPr>
           <w:ilvl w:val="2"/>
-          <w:numId w:val="1"/>
+          <w:numId w:val="2"/>
         </w:numPr>
         <w:spacing w:after="0" w:afterAutospacing="0" w:before="0" w:beforeAutospacing="0" w:lineRule="auto"/>
         <w:ind w:left="2160" w:hanging="360"/>
@@ -508,7 +508,7 @@
       <w:pPr>
         <w:numPr>
           <w:ilvl w:val="2"/>
-          <w:numId w:val="1"/>
+          <w:numId w:val="2"/>
         </w:numPr>
         <w:spacing w:after="0" w:afterAutospacing="0" w:before="0" w:beforeAutospacing="0" w:lineRule="auto"/>
         <w:ind w:left="2160" w:hanging="360"/>
@@ -532,7 +532,7 @@
       <w:pPr>
         <w:numPr>
           <w:ilvl w:val="2"/>
-          <w:numId w:val="1"/>
+          <w:numId w:val="2"/>
         </w:numPr>
         <w:spacing w:after="0" w:afterAutospacing="0" w:before="0" w:beforeAutospacing="0" w:lineRule="auto"/>
         <w:ind w:left="2160" w:hanging="360"/>
@@ -556,7 +556,7 @@
       <w:pPr>
         <w:numPr>
           <w:ilvl w:val="1"/>
-          <w:numId w:val="1"/>
+          <w:numId w:val="2"/>
         </w:numPr>
         <w:spacing w:after="0" w:afterAutospacing="0" w:before="0" w:beforeAutospacing="0" w:lineRule="auto"/>
         <w:ind w:left="1440" w:hanging="360"/>
@@ -579,7 +579,7 @@
       <w:pPr>
         <w:numPr>
           <w:ilvl w:val="2"/>
-          <w:numId w:val="1"/>
+          <w:numId w:val="2"/>
         </w:numPr>
         <w:spacing w:after="0" w:afterAutospacing="0" w:before="0" w:beforeAutospacing="0" w:lineRule="auto"/>
         <w:ind w:left="2160" w:hanging="360"/>
@@ -603,7 +603,7 @@
       <w:pPr>
         <w:numPr>
           <w:ilvl w:val="2"/>
-          <w:numId w:val="1"/>
+          <w:numId w:val="2"/>
         </w:numPr>
         <w:spacing w:after="0" w:afterAutospacing="0" w:before="0" w:beforeAutospacing="0" w:lineRule="auto"/>
         <w:ind w:left="2160" w:hanging="360"/>
@@ -627,7 +627,7 @@
       <w:pPr>
         <w:numPr>
           <w:ilvl w:val="2"/>
-          <w:numId w:val="1"/>
+          <w:numId w:val="2"/>
         </w:numPr>
         <w:spacing w:after="0" w:afterAutospacing="0" w:before="0" w:beforeAutospacing="0" w:lineRule="auto"/>
         <w:ind w:left="2160" w:hanging="360"/>
@@ -651,7 +651,7 @@
       <w:pPr>
         <w:numPr>
           <w:ilvl w:val="2"/>
-          <w:numId w:val="1"/>
+          <w:numId w:val="2"/>
         </w:numPr>
         <w:spacing w:after="0" w:afterAutospacing="0" w:before="0" w:beforeAutospacing="0" w:lineRule="auto"/>
         <w:ind w:left="2160" w:hanging="360"/>
@@ -689,7 +689,7 @@
       <w:pPr>
         <w:numPr>
           <w:ilvl w:val="1"/>
-          <w:numId w:val="1"/>
+          <w:numId w:val="2"/>
         </w:numPr>
         <w:spacing w:after="0" w:afterAutospacing="0" w:before="0" w:beforeAutospacing="0" w:lineRule="auto"/>
         <w:ind w:left="1440" w:hanging="360"/>
@@ -712,7 +712,7 @@
       <w:pPr>
         <w:numPr>
           <w:ilvl w:val="2"/>
-          <w:numId w:val="1"/>
+          <w:numId w:val="2"/>
         </w:numPr>
         <w:spacing w:after="0" w:afterAutospacing="0" w:before="0" w:beforeAutospacing="0" w:lineRule="auto"/>
         <w:ind w:left="2160" w:hanging="360"/>
@@ -764,7 +764,7 @@
       <w:pPr>
         <w:numPr>
           <w:ilvl w:val="2"/>
-          <w:numId w:val="1"/>
+          <w:numId w:val="2"/>
         </w:numPr>
         <w:spacing w:after="0" w:afterAutospacing="0" w:before="0" w:beforeAutospacing="0" w:lineRule="auto"/>
         <w:ind w:left="2160" w:hanging="360"/>
@@ -808,7 +808,7 @@
       <w:pPr>
         <w:numPr>
           <w:ilvl w:val="0"/>
-          <w:numId w:val="1"/>
+          <w:numId w:val="2"/>
         </w:numPr>
         <w:spacing w:after="0" w:afterAutospacing="0" w:before="0" w:beforeAutospacing="0" w:lineRule="auto"/>
         <w:ind w:left="720" w:hanging="360"/>
@@ -831,7 +831,7 @@
       <w:pPr>
         <w:numPr>
           <w:ilvl w:val="1"/>
-          <w:numId w:val="1"/>
+          <w:numId w:val="2"/>
         </w:numPr>
         <w:spacing w:after="0" w:afterAutospacing="0" w:before="0" w:beforeAutospacing="0" w:lineRule="auto"/>
         <w:ind w:left="1440" w:hanging="360"/>
@@ -869,7 +869,7 @@
       <w:pPr>
         <w:numPr>
           <w:ilvl w:val="1"/>
-          <w:numId w:val="1"/>
+          <w:numId w:val="2"/>
         </w:numPr>
         <w:spacing w:after="0" w:afterAutospacing="0" w:before="0" w:beforeAutospacing="0" w:lineRule="auto"/>
         <w:ind w:left="1440" w:hanging="360"/>
@@ -907,7 +907,7 @@
       <w:pPr>
         <w:numPr>
           <w:ilvl w:val="1"/>
-          <w:numId w:val="1"/>
+          <w:numId w:val="2"/>
         </w:numPr>
         <w:spacing w:after="240" w:before="0" w:beforeAutospacing="0" w:lineRule="auto"/>
         <w:ind w:left="1440" w:hanging="360"/>
@@ -1216,7 +1216,7 @@
         <w:keepNext w:val="0"/>
         <w:keepLines w:val="0"/>
         <w:spacing w:before="280" w:lineRule="auto"/>
-        <w:ind w:left="1440" w:hanging="360"/>
+        <w:ind w:left="1440" w:firstLine="0"/>
         <w:rPr>
           <w:b w:val="1"/>
           <w:color w:val="000000"/>
@@ -1224,7 +1224,7 @@
           <w:szCs w:val="26"/>
         </w:rPr>
       </w:pPr>
-      <w:bookmarkStart w:colFirst="0" w:colLast="0" w:name="_25ivos8kz6gb" w:id="3"/>
+      <w:bookmarkStart w:colFirst="0" w:colLast="0" w:name="_9yrduujx4mgo" w:id="3"/>
       <w:bookmarkEnd w:id="3"/>
       <w:r>
         <w:rPr>
@@ -1234,7 +1234,7 @@
           <w:szCs w:val="26"/>
           <w:rtl w:val="0"/>
         </w:rPr>
-        <w:t xml:space="preserve">3. V2.0 Future Roadmap</w:t>
+        <w:t xml:space="preserve">Entry: Tuesday, July 8, 2025 - 9:08 PM CEST</w:t>
       </w:r>
     </w:p>
     <w:p>
@@ -1244,16 +1244,38 @@
       </w:pPr>
       <w:r>
         <w:rPr>
-          <w:rtl w:val="0"/>
-        </w:rPr>
-        <w:t xml:space="preserve">This section outlines the strategic direction and planned features for the next major version of the Market Pulse application.</w:t>
+          <w:b w:val="1"/>
+          <w:rtl w:val="0"/>
+        </w:rPr>
+        <w:t xml:space="preserve">Objective:</w:t>
+      </w:r>
+      <w:r>
+        <w:rPr>
+          <w:rtl w:val="0"/>
+        </w:rPr>
+        <w:t xml:space="preserve"> Establish a safe and isolated local development environment to prepare for the multi-property and competitive set refactor.</w:t>
+      </w:r>
+    </w:p>
+    <w:p>
+      <w:pPr>
+        <w:spacing w:after="240" w:before="240" w:lineRule="auto"/>
+        <w:rPr>
+          <w:b w:val="1"/>
+        </w:rPr>
+      </w:pPr>
+      <w:r>
+        <w:rPr>
+          <w:b w:val="1"/>
+          <w:rtl w:val="0"/>
+        </w:rPr>
+        <w:t xml:space="preserve">Summary of Actions:</w:t>
       </w:r>
     </w:p>
     <w:p>
       <w:pPr>
         <w:numPr>
           <w:ilvl w:val="0"/>
-          <w:numId w:val="2"/>
+          <w:numId w:val="1"/>
         </w:numPr>
         <w:spacing w:after="0" w:afterAutospacing="0" w:before="240" w:lineRule="auto"/>
         <w:ind w:left="720" w:hanging="360"/>
@@ -1263,175 +1285,88 @@
           <w:b w:val="1"/>
           <w:rtl w:val="0"/>
         </w:rPr>
-        <w:t xml:space="preserve">Major Feature: Advanced Reporting Module</w:t>
-      </w:r>
-    </w:p>
-    <w:p>
-      <w:pPr>
-        <w:numPr>
-          <w:ilvl w:val="1"/>
-          <w:numId w:val="2"/>
-        </w:numPr>
-        <w:spacing w:after="0" w:afterAutospacing="0" w:before="0" w:beforeAutospacing="0" w:lineRule="auto"/>
-        <w:ind w:left="1440" w:hanging="360"/>
-      </w:pPr>
-      <w:r>
-        <w:rPr>
-          <w:b w:val="1"/>
-          <w:rtl w:val="0"/>
-        </w:rPr>
-        <w:t xml:space="preserve">Objective</w:t>
-      </w:r>
-      <w:r>
-        <w:rPr>
-          <w:rtl w:val="0"/>
-        </w:rPr>
-        <w:t xml:space="preserve">: Build a dedicated "Reports" section to provide users with powerful, customizable, and exportable data views.</w:t>
-      </w:r>
-    </w:p>
-    <w:p>
-      <w:pPr>
-        <w:numPr>
-          <w:ilvl w:val="1"/>
-          <w:numId w:val="2"/>
-        </w:numPr>
-        <w:spacing w:after="0" w:afterAutospacing="0" w:before="0" w:beforeAutospacing="0" w:lineRule="auto"/>
-        <w:ind w:left="1440" w:hanging="360"/>
-      </w:pPr>
-      <w:r>
-        <w:rPr>
-          <w:b w:val="1"/>
-          <w:rtl w:val="0"/>
-        </w:rPr>
-        <w:t xml:space="preserve">Key Tasks</w:t>
-      </w:r>
-      <w:r>
-        <w:rPr>
-          <w:rtl w:val="0"/>
-        </w:rPr>
-        <w:t xml:space="preserve">:</w:t>
-      </w:r>
-    </w:p>
-    <w:p>
-      <w:pPr>
-        <w:numPr>
-          <w:ilvl w:val="2"/>
-          <w:numId w:val="2"/>
-        </w:numPr>
-        <w:spacing w:after="0" w:afterAutospacing="0" w:before="0" w:beforeAutospacing="0" w:lineRule="auto"/>
-        <w:ind w:left="2160" w:hanging="360"/>
-      </w:pPr>
-      <w:r>
-        <w:rPr>
-          <w:b w:val="1"/>
-          <w:rtl w:val="0"/>
-        </w:rPr>
-        <w:t xml:space="preserve">Phase 1 (Report Builder UI)</w:t>
-      </w:r>
-      <w:r>
-        <w:rPr>
-          <w:rtl w:val="0"/>
-        </w:rPr>
-        <w:t xml:space="preserve">: Create a new page with UI controls for building custom reports.</w:t>
-      </w:r>
-    </w:p>
-    <w:p>
-      <w:pPr>
-        <w:numPr>
-          <w:ilvl w:val="2"/>
-          <w:numId w:val="2"/>
-        </w:numPr>
-        <w:spacing w:after="0" w:afterAutospacing="0" w:before="0" w:beforeAutospacing="0" w:lineRule="auto"/>
-        <w:ind w:left="2160" w:hanging="360"/>
-      </w:pPr>
-      <w:r>
-        <w:rPr>
-          <w:b w:val="1"/>
-          <w:rtl w:val="0"/>
-        </w:rPr>
-        <w:t xml:space="preserve">Phase 2 (Configurable API)</w:t>
-      </w:r>
-      <w:r>
-        <w:rPr>
-          <w:rtl w:val="0"/>
-        </w:rPr>
-        <w:t xml:space="preserve">: Create a new backend endpoint to dynamically generate data based on user selections.</w:t>
-      </w:r>
-    </w:p>
-    <w:p>
-      <w:pPr>
-        <w:numPr>
-          <w:ilvl w:val="2"/>
-          <w:numId w:val="2"/>
-        </w:numPr>
-        <w:spacing w:after="0" w:afterAutospacing="0" w:before="0" w:beforeAutospacing="0" w:lineRule="auto"/>
-        <w:ind w:left="2160" w:hanging="360"/>
-      </w:pPr>
-      <w:r>
-        <w:rPr>
-          <w:b w:val="1"/>
-          <w:rtl w:val="0"/>
-        </w:rPr>
-        <w:t xml:space="preserve">Phase 3 (Advanced Analytics)</w:t>
-      </w:r>
-      <w:r>
-        <w:rPr>
-          <w:rtl w:val="0"/>
-        </w:rPr>
-        <w:t xml:space="preserve">: Implement advanced calculations, starting with "Market Revenue Adjusted for Hotel Size".</w:t>
-      </w:r>
-    </w:p>
-    <w:p>
-      <w:pPr>
-        <w:numPr>
-          <w:ilvl w:val="2"/>
-          <w:numId w:val="2"/>
-        </w:numPr>
-        <w:spacing w:after="0" w:afterAutospacing="0" w:before="0" w:beforeAutospacing="0" w:lineRule="auto"/>
-        <w:ind w:left="2160" w:hanging="360"/>
-      </w:pPr>
-      <w:r>
-        <w:rPr>
-          <w:b w:val="1"/>
-          <w:rtl w:val="0"/>
-        </w:rPr>
-        <w:t xml:space="preserve">Phase 4 (Exporting)</w:t>
-      </w:r>
-      <w:r>
-        <w:rPr>
-          <w:rtl w:val="0"/>
-        </w:rPr>
-        <w:t xml:space="preserve">: Add functionality to export reports to CSV, followed by PDF and Excel.</w:t>
-      </w:r>
-    </w:p>
-    <w:p>
-      <w:pPr>
-        <w:numPr>
-          <w:ilvl w:val="2"/>
-          <w:numId w:val="2"/>
-        </w:numPr>
-        <w:spacing w:after="0" w:afterAutospacing="0" w:before="0" w:beforeAutospacing="0" w:lineRule="auto"/>
-        <w:ind w:left="2160" w:hanging="360"/>
-      </w:pPr>
-      <w:r>
-        <w:rPr>
-          <w:b w:val="1"/>
-          <w:rtl w:val="0"/>
-        </w:rPr>
-        <w:t xml:space="preserve">Phase 5 (Report Scheduler)</w:t>
-      </w:r>
-      <w:r>
-        <w:rPr>
-          <w:rtl w:val="0"/>
-        </w:rPr>
-        <w:t xml:space="preserve">: Implement a system for users to schedule recurring reports to be sent via email.</w:t>
+        <w:t xml:space="preserve">Code &amp; Data Isolation:</w:t>
+      </w:r>
+    </w:p>
+    <w:p>
+      <w:pPr>
+        <w:numPr>
+          <w:ilvl w:val="1"/>
+          <w:numId w:val="1"/>
+        </w:numPr>
+        <w:spacing w:after="0" w:afterAutospacing="0" w:before="0" w:beforeAutospacing="0" w:lineRule="auto"/>
+        <w:ind w:left="1440" w:hanging="360"/>
+      </w:pPr>
+      <w:r>
+        <w:rPr>
+          <w:rtl w:val="0"/>
+        </w:rPr>
+        <w:t xml:space="preserve">Created a new Git branch named </w:t>
+      </w:r>
+      <w:r>
+        <w:rPr>
+          <w:rFonts w:ascii="Roboto Mono" w:cs="Roboto Mono" w:eastAsia="Roboto Mono" w:hAnsi="Roboto Mono"/>
+          <w:color w:val="188038"/>
+          <w:rtl w:val="0"/>
+        </w:rPr>
+        <w:t xml:space="preserve">feature/multi-property-and-comps</w:t>
+      </w:r>
+      <w:r>
+        <w:rPr>
+          <w:rtl w:val="0"/>
+        </w:rPr>
+        <w:t xml:space="preserve"> to isolate all upcoming code changes from the stable </w:t>
+      </w:r>
+      <w:r>
+        <w:rPr>
+          <w:rFonts w:ascii="Roboto Mono" w:cs="Roboto Mono" w:eastAsia="Roboto Mono" w:hAnsi="Roboto Mono"/>
+          <w:color w:val="188038"/>
+          <w:rtl w:val="0"/>
+        </w:rPr>
+        <w:t xml:space="preserve">main</w:t>
+      </w:r>
+      <w:r>
+        <w:rPr>
+          <w:rtl w:val="0"/>
+        </w:rPr>
+        <w:t xml:space="preserve"> branch.</w:t>
+      </w:r>
+    </w:p>
+    <w:p>
+      <w:pPr>
+        <w:numPr>
+          <w:ilvl w:val="1"/>
+          <w:numId w:val="1"/>
+        </w:numPr>
+        <w:spacing w:after="0" w:afterAutospacing="0" w:before="0" w:beforeAutospacing="0" w:lineRule="auto"/>
+        <w:ind w:left="1440" w:hanging="360"/>
+      </w:pPr>
+      <w:r>
+        <w:rPr>
+          <w:rtl w:val="0"/>
+        </w:rPr>
+        <w:t xml:space="preserve">Created a new Neon database branch named </w:t>
+      </w:r>
+      <w:r>
+        <w:rPr>
+          <w:rFonts w:ascii="Roboto Mono" w:cs="Roboto Mono" w:eastAsia="Roboto Mono" w:hAnsi="Roboto Mono"/>
+          <w:color w:val="188038"/>
+          <w:rtl w:val="0"/>
+        </w:rPr>
+        <w:t xml:space="preserve">dev-multi-property</w:t>
+      </w:r>
+      <w:r>
+        <w:rPr>
+          <w:rtl w:val="0"/>
+        </w:rPr>
+        <w:t xml:space="preserve"> to serve as a complete, isolated checkpoint of the database schema and data, protecting the production database from any development changes.</w:t>
       </w:r>
     </w:p>
     <w:p>
       <w:pPr>
         <w:numPr>
           <w:ilvl w:val="0"/>
-          <w:numId w:val="2"/>
+          <w:numId w:val="1"/>
         </w:numPr>
         <w:spacing w:after="0" w:afterAutospacing="0" w:before="0" w:beforeAutospacing="0" w:lineRule="auto"/>
         <w:ind w:left="720" w:hanging="360"/>
@@ -1441,108 +1376,319 @@
           <w:b w:val="1"/>
           <w:rtl w:val="0"/>
         </w:rPr>
-        <w:t xml:space="preserve">User Experience &amp; Onboarding</w:t>
-      </w:r>
-    </w:p>
-    <w:p>
-      <w:pPr>
-        <w:numPr>
-          <w:ilvl w:val="1"/>
-          <w:numId w:val="2"/>
-        </w:numPr>
-        <w:spacing w:after="0" w:afterAutospacing="0" w:before="0" w:beforeAutospacing="0" w:lineRule="auto"/>
-        <w:ind w:left="1440" w:hanging="360"/>
-      </w:pPr>
-      <w:r>
-        <w:rPr>
-          <w:b w:val="1"/>
-          <w:rtl w:val="0"/>
-        </w:rPr>
-        <w:t xml:space="preserve">Objective</w:t>
-      </w:r>
-      <w:r>
-        <w:rPr>
-          <w:rtl w:val="0"/>
-        </w:rPr>
-        <w:t xml:space="preserve">: Improve the first-time user experience to increase adoption and reduce support requests.</w:t>
-      </w:r>
-    </w:p>
-    <w:p>
-      <w:pPr>
-        <w:numPr>
-          <w:ilvl w:val="1"/>
-          <w:numId w:val="2"/>
-        </w:numPr>
-        <w:spacing w:after="0" w:afterAutospacing="0" w:before="0" w:beforeAutospacing="0" w:lineRule="auto"/>
-        <w:ind w:left="1440" w:hanging="360"/>
-      </w:pPr>
-      <w:r>
-        <w:rPr>
-          <w:b w:val="1"/>
-          <w:rtl w:val="0"/>
-        </w:rPr>
-        <w:t xml:space="preserve">Key Tasks</w:t>
-      </w:r>
-      <w:r>
-        <w:rPr>
-          <w:rtl w:val="0"/>
-        </w:rPr>
-        <w:t xml:space="preserve">:</w:t>
-      </w:r>
-    </w:p>
-    <w:p>
-      <w:pPr>
-        <w:numPr>
-          <w:ilvl w:val="2"/>
-          <w:numId w:val="2"/>
-        </w:numPr>
-        <w:spacing w:after="0" w:afterAutospacing="0" w:before="0" w:beforeAutospacing="0" w:lineRule="auto"/>
-        <w:ind w:left="2160" w:hanging="360"/>
-      </w:pPr>
-      <w:r>
-        <w:rPr>
-          <w:b w:val="1"/>
-          <w:rtl w:val="0"/>
-        </w:rPr>
-        <w:t xml:space="preserve">Guided Product Tour</w:t>
-      </w:r>
-      <w:r>
-        <w:rPr>
-          <w:rtl w:val="0"/>
-        </w:rPr>
-        <w:t xml:space="preserve">: Implement a "first-login" guided tour to explain key features.</w:t>
-      </w:r>
-    </w:p>
-    <w:p>
-      <w:pPr>
-        <w:numPr>
-          <w:ilvl w:val="2"/>
-          <w:numId w:val="2"/>
-        </w:numPr>
-        <w:spacing w:after="0" w:afterAutospacing="0" w:before="0" w:beforeAutospacing="0" w:lineRule="auto"/>
-        <w:ind w:left="2160" w:hanging="360"/>
-      </w:pPr>
-      <w:r>
-        <w:rPr>
-          <w:b w:val="1"/>
-          <w:rtl w:val="0"/>
-        </w:rPr>
-        <w:t xml:space="preserve">User Profile &amp; Settings</w:t>
-      </w:r>
-      <w:r>
-        <w:rPr>
-          <w:rtl w:val="0"/>
-        </w:rPr>
-        <w:t xml:space="preserve">: Create a page where users can manage their account settings.</w:t>
+        <w:t xml:space="preserve">Local Development Environment Configuration (</w:t>
+      </w:r>
+      <w:r>
+        <w:rPr>
+          <w:rFonts w:ascii="Roboto Mono" w:cs="Roboto Mono" w:eastAsia="Roboto Mono" w:hAnsi="Roboto Mono"/>
+          <w:b w:val="1"/>
+          <w:color w:val="188038"/>
+          <w:rtl w:val="0"/>
+        </w:rPr>
+        <w:t xml:space="preserve">server.js</w:t>
+      </w:r>
+      <w:r>
+        <w:rPr>
+          <w:b w:val="1"/>
+          <w:rtl w:val="0"/>
+        </w:rPr>
+        <w:t xml:space="preserve">):</w:t>
+      </w:r>
+    </w:p>
+    <w:p>
+      <w:pPr>
+        <w:numPr>
+          <w:ilvl w:val="1"/>
+          <w:numId w:val="1"/>
+        </w:numPr>
+        <w:spacing w:after="0" w:afterAutospacing="0" w:before="0" w:beforeAutospacing="0" w:lineRule="auto"/>
+        <w:ind w:left="1440" w:hanging="360"/>
+      </w:pPr>
+      <w:r>
+        <w:rPr>
+          <w:b w:val="1"/>
+          <w:rtl w:val="0"/>
+        </w:rPr>
+        <w:t xml:space="preserve">Development Login Endpoint:</w:t>
+      </w:r>
+      <w:r>
+        <w:rPr>
+          <w:rtl w:val="0"/>
+        </w:rPr>
+        <w:t xml:space="preserve"> Added a new </w:t>
+      </w:r>
+      <w:r>
+        <w:rPr>
+          <w:rFonts w:ascii="Roboto Mono" w:cs="Roboto Mono" w:eastAsia="Roboto Mono" w:hAnsi="Roboto Mono"/>
+          <w:color w:val="188038"/>
+          <w:rtl w:val="0"/>
+        </w:rPr>
+        <w:t xml:space="preserve">POST /api/dev-login</w:t>
+      </w:r>
+      <w:r>
+        <w:rPr>
+          <w:rtl w:val="0"/>
+        </w:rPr>
+        <w:t xml:space="preserve"> route. This endpoint is wrapped in a </w:t>
+      </w:r>
+      <w:r>
+        <w:rPr>
+          <w:rFonts w:ascii="Roboto Mono" w:cs="Roboto Mono" w:eastAsia="Roboto Mono" w:hAnsi="Roboto Mono"/>
+          <w:color w:val="188038"/>
+          <w:rtl w:val="0"/>
+        </w:rPr>
+        <w:t xml:space="preserve">!isProduction</w:t>
+      </w:r>
+      <w:r>
+        <w:rPr>
+          <w:rtl w:val="0"/>
+        </w:rPr>
+        <w:t xml:space="preserve"> check, ensuring it only exists in the local environment. It allows developers to create an authenticated session by sending a </w:t>
+      </w:r>
+      <w:r>
+        <w:rPr>
+          <w:rFonts w:ascii="Roboto Mono" w:cs="Roboto Mono" w:eastAsia="Roboto Mono" w:hAnsi="Roboto Mono"/>
+          <w:color w:val="188038"/>
+          <w:rtl w:val="0"/>
+        </w:rPr>
+        <w:t xml:space="preserve">userId</w:t>
+      </w:r>
+      <w:r>
+        <w:rPr>
+          <w:rtl w:val="0"/>
+        </w:rPr>
+        <w:t xml:space="preserve">, bypassing the need for the live Cloudbeds OAuth flow which is tied to the production URI.</w:t>
+      </w:r>
+    </w:p>
+    <w:p>
+      <w:pPr>
+        <w:numPr>
+          <w:ilvl w:val="1"/>
+          <w:numId w:val="1"/>
+        </w:numPr>
+        <w:spacing w:after="0" w:afterAutospacing="0" w:before="0" w:beforeAutospacing="0" w:lineRule="auto"/>
+        <w:ind w:left="1440" w:hanging="360"/>
+      </w:pPr>
+      <w:r>
+        <w:rPr>
+          <w:b w:val="1"/>
+          <w:rtl w:val="0"/>
+        </w:rPr>
+        <w:t xml:space="preserve">CORS Policy Update:</w:t>
+      </w:r>
+      <w:r>
+        <w:rPr>
+          <w:rtl w:val="0"/>
+        </w:rPr>
+        <w:t xml:space="preserve"> Modified the </w:t>
+      </w:r>
+      <w:r>
+        <w:rPr>
+          <w:rFonts w:ascii="Roboto Mono" w:cs="Roboto Mono" w:eastAsia="Roboto Mono" w:hAnsi="Roboto Mono"/>
+          <w:color w:val="188038"/>
+          <w:rtl w:val="0"/>
+        </w:rPr>
+        <w:t xml:space="preserve">corsOptions</w:t>
+      </w:r>
+      <w:r>
+        <w:rPr>
+          <w:rtl w:val="0"/>
+        </w:rPr>
+        <w:t xml:space="preserve"> to conditionally add </w:t>
+      </w:r>
+      <w:r>
+        <w:rPr>
+          <w:rFonts w:ascii="Roboto Mono" w:cs="Roboto Mono" w:eastAsia="Roboto Mono" w:hAnsi="Roboto Mono"/>
+          <w:color w:val="188038"/>
+          <w:rtl w:val="0"/>
+        </w:rPr>
+        <w:t xml:space="preserve">"http://localhost:3000"</w:t>
+      </w:r>
+      <w:r>
+        <w:rPr>
+          <w:rtl w:val="0"/>
+        </w:rPr>
+        <w:t xml:space="preserve"> to the </w:t>
+      </w:r>
+      <w:r>
+        <w:rPr>
+          <w:rFonts w:ascii="Roboto Mono" w:cs="Roboto Mono" w:eastAsia="Roboto Mono" w:hAnsi="Roboto Mono"/>
+          <w:color w:val="188038"/>
+          <w:rtl w:val="0"/>
+        </w:rPr>
+        <w:t xml:space="preserve">allowedOrigins</w:t>
+      </w:r>
+      <w:r>
+        <w:rPr>
+          <w:rtl w:val="0"/>
+        </w:rPr>
+        <w:t xml:space="preserve"> array when the application is not running in a production environment. This permits API requests from the local frontend to the local server.</w:t>
+      </w:r>
+    </w:p>
+    <w:p>
+      <w:pPr>
+        <w:numPr>
+          <w:ilvl w:val="1"/>
+          <w:numId w:val="1"/>
+        </w:numPr>
+        <w:spacing w:after="240" w:before="0" w:beforeAutospacing="0" w:lineRule="auto"/>
+        <w:ind w:left="1440" w:hanging="360"/>
+      </w:pPr>
+      <w:r>
+        <w:rPr>
+          <w:b w:val="1"/>
+          <w:rtl w:val="0"/>
+        </w:rPr>
+        <w:t xml:space="preserve">Session Cookie Policy Update:</w:t>
+      </w:r>
+      <w:r>
+        <w:rPr>
+          <w:rtl w:val="0"/>
+        </w:rPr>
+        <w:t xml:space="preserve"> Modified the </w:t>
+      </w:r>
+      <w:r>
+        <w:rPr>
+          <w:rFonts w:ascii="Roboto Mono" w:cs="Roboto Mono" w:eastAsia="Roboto Mono" w:hAnsi="Roboto Mono"/>
+          <w:color w:val="188038"/>
+          <w:rtl w:val="0"/>
+        </w:rPr>
+        <w:t xml:space="preserve">express-session</w:t>
+      </w:r>
+      <w:r>
+        <w:rPr>
+          <w:rtl w:val="0"/>
+        </w:rPr>
+        <w:t xml:space="preserve"> cookie configuration to be environment-aware. It now sets </w:t>
+      </w:r>
+      <w:r>
+        <w:rPr>
+          <w:rFonts w:ascii="Roboto Mono" w:cs="Roboto Mono" w:eastAsia="Roboto Mono" w:hAnsi="Roboto Mono"/>
+          <w:color w:val="188038"/>
+          <w:rtl w:val="0"/>
+        </w:rPr>
+        <w:t xml:space="preserve">sameSite: "lax"</w:t>
+      </w:r>
+      <w:r>
+        <w:rPr>
+          <w:rtl w:val="0"/>
+        </w:rPr>
+        <w:t xml:space="preserve"> for local development (allowing cookies over HTTP) and </w:t>
+      </w:r>
+      <w:r>
+        <w:rPr>
+          <w:rFonts w:ascii="Roboto Mono" w:cs="Roboto Mono" w:eastAsia="Roboto Mono" w:hAnsi="Roboto Mono"/>
+          <w:color w:val="188038"/>
+          <w:rtl w:val="0"/>
+        </w:rPr>
+        <w:t xml:space="preserve">sameSite: "none"</w:t>
+      </w:r>
+      <w:r>
+        <w:rPr>
+          <w:rtl w:val="0"/>
+        </w:rPr>
+        <w:t xml:space="preserve"> for production (required for cross-domain OAuth).</w:t>
+      </w:r>
+    </w:p>
+    <w:p>
+      <w:pPr>
+        <w:spacing w:after="240" w:before="240" w:lineRule="auto"/>
+        <w:rPr/>
+      </w:pPr>
+      <w:r>
+        <w:rPr>
+          <w:b w:val="1"/>
+          <w:rtl w:val="0"/>
+        </w:rPr>
+        <w:t xml:space="preserve">Current Status:</w:t>
+      </w:r>
+      <w:r>
+        <w:rPr>
+          <w:rtl w:val="0"/>
+        </w:rPr>
+        <w:t xml:space="preserve"> The local development environment is fully configured and operational. We are now ready to begin the database schema modifications for the multi-property and competitive set features on the isolated development branches.</w:t>
+      </w:r>
+    </w:p>
+    <w:p>
+      <w:pPr>
+        <w:spacing w:after="240" w:before="240" w:lineRule="auto"/>
+        <w:ind w:left="1440" w:firstLine="0"/>
+        <w:rPr/>
+      </w:pPr>
+      <w:r>
+        <w:rPr>
+          <w:rtl w:val="0"/>
+        </w:rPr>
+      </w:r>
+    </w:p>
+    <w:p>
+      <w:pPr>
+        <w:spacing w:after="240" w:before="240" w:lineRule="auto"/>
+        <w:ind w:left="1440" w:firstLine="0"/>
+        <w:rPr/>
+      </w:pPr>
+      <w:r>
+        <w:rPr>
+          <w:rtl w:val="0"/>
+        </w:rPr>
+      </w:r>
+    </w:p>
+    <w:p>
+      <w:pPr>
+        <w:spacing w:after="240" w:before="240" w:lineRule="auto"/>
+        <w:rPr>
+          <w:b w:val="1"/>
+        </w:rPr>
+      </w:pPr>
+      <w:r>
+        <w:rPr>
+          <w:b w:val="1"/>
+          <w:rtl w:val="0"/>
+        </w:rPr>
+        <w:t xml:space="preserve">Entry: Tuesday, July 8, 2025 - 10:44 PM CEST</w:t>
+      </w:r>
+    </w:p>
+    <w:p>
+      <w:pPr>
+        <w:spacing w:after="240" w:before="240" w:lineRule="auto"/>
+        <w:rPr/>
+      </w:pPr>
+      <w:r>
+        <w:rPr>
+          <w:b w:val="1"/>
+          <w:rtl w:val="0"/>
+        </w:rPr>
+        <w:t xml:space="preserve">Objective:</w:t>
+      </w:r>
+      <w:r>
+        <w:rPr>
+          <w:rtl w:val="0"/>
+        </w:rPr>
+        <w:t xml:space="preserve"> Refactor the application to support multi-property user accounts and implement an intelligent competitive set based on a manually assigned hotel quality tier.</w:t>
+      </w:r>
+    </w:p>
+    <w:p>
+      <w:pPr>
+        <w:spacing w:after="240" w:before="240" w:lineRule="auto"/>
+        <w:rPr>
+          <w:b w:val="1"/>
+        </w:rPr>
+      </w:pPr>
+      <w:r>
+        <w:rPr>
+          <w:b w:val="1"/>
+          <w:rtl w:val="0"/>
+        </w:rPr>
+        <w:t xml:space="preserve">Summary of Changes:</w:t>
       </w:r>
     </w:p>
     <w:p>
       <w:pPr>
         <w:numPr>
           <w:ilvl w:val="0"/>
-          <w:numId w:val="2"/>
-        </w:numPr>
-        <w:spacing w:after="0" w:afterAutospacing="0" w:before="0" w:beforeAutospacing="0" w:lineRule="auto"/>
+          <w:numId w:val="4"/>
+        </w:numPr>
+        <w:spacing w:after="0" w:afterAutospacing="0" w:before="240" w:lineRule="auto"/>
         <w:ind w:left="720" w:hanging="360"/>
       </w:pPr>
       <w:r>
@@ -1550,84 +1696,33 @@
           <w:b w:val="1"/>
           <w:rtl w:val="0"/>
         </w:rPr>
-        <w:t xml:space="preserve">Access Control &amp; Permissions</w:t>
-      </w:r>
-    </w:p>
-    <w:p>
-      <w:pPr>
-        <w:numPr>
-          <w:ilvl w:val="1"/>
-          <w:numId w:val="2"/>
-        </w:numPr>
-        <w:spacing w:after="0" w:afterAutospacing="0" w:before="0" w:beforeAutospacing="0" w:lineRule="auto"/>
-        <w:ind w:left="1440" w:hanging="360"/>
-      </w:pPr>
-      <w:r>
-        <w:rPr>
-          <w:b w:val="1"/>
-          <w:rtl w:val="0"/>
-        </w:rPr>
-        <w:t xml:space="preserve">Objective</w:t>
-      </w:r>
-      <w:r>
-        <w:rPr>
-          <w:rtl w:val="0"/>
-        </w:rPr>
-        <w:t xml:space="preserve">: Create different permission levels within the application.</w:t>
-      </w:r>
-    </w:p>
-    <w:p>
-      <w:pPr>
-        <w:numPr>
-          <w:ilvl w:val="1"/>
-          <w:numId w:val="2"/>
-        </w:numPr>
-        <w:spacing w:after="0" w:afterAutospacing="0" w:before="0" w:beforeAutospacing="0" w:lineRule="auto"/>
-        <w:ind w:left="1440" w:hanging="360"/>
-      </w:pPr>
-      <w:r>
-        <w:rPr>
-          <w:b w:val="1"/>
-          <w:rtl w:val="0"/>
-        </w:rPr>
-        <w:t xml:space="preserve">Key Tasks</w:t>
-      </w:r>
-      <w:r>
-        <w:rPr>
-          <w:rtl w:val="0"/>
-        </w:rPr>
-        <w:t xml:space="preserve">:</w:t>
-      </w:r>
-    </w:p>
-    <w:p>
-      <w:pPr>
-        <w:numPr>
-          <w:ilvl w:val="2"/>
-          <w:numId w:val="2"/>
-        </w:numPr>
-        <w:spacing w:after="0" w:afterAutospacing="0" w:before="0" w:beforeAutospacing="0" w:lineRule="auto"/>
-        <w:ind w:left="2160" w:hanging="360"/>
-      </w:pPr>
-      <w:r>
-        <w:rPr>
-          <w:b w:val="1"/>
-          <w:rtl w:val="0"/>
-        </w:rPr>
-        <w:t xml:space="preserve">Implement Role-Based Access Control (RBAC)</w:t>
-      </w:r>
-      <w:r>
-        <w:rPr>
-          <w:rtl w:val="0"/>
-        </w:rPr>
-        <w:t xml:space="preserve">: Add a </w:t>
-      </w:r>
-      <w:r>
-        <w:rPr>
-          <w:rFonts w:ascii="Roboto Mono" w:cs="Roboto Mono" w:eastAsia="Roboto Mono" w:hAnsi="Roboto Mono"/>
-          <w:color w:val="188038"/>
-          <w:rtl w:val="0"/>
-        </w:rPr>
-        <w:t xml:space="preserve">role</w:t>
+        <w:t xml:space="preserve">Database Schema Rework:</w:t>
+      </w:r>
+    </w:p>
+    <w:p>
+      <w:pPr>
+        <w:numPr>
+          <w:ilvl w:val="1"/>
+          <w:numId w:val="4"/>
+        </w:numPr>
+        <w:spacing w:after="0" w:afterAutospacing="0" w:before="0" w:beforeAutospacing="0" w:lineRule="auto"/>
+        <w:ind w:left="1440" w:hanging="360"/>
+      </w:pPr>
+      <w:r>
+        <w:rPr>
+          <w:rtl w:val="0"/>
+        </w:rPr>
+        <w:t xml:space="preserve">Added a</w:t>
+        <w:br w:type="textWrapping"/>
+        <w:t xml:space="preserve"> </w:t>
+      </w:r>
+      <w:r>
+        <w:rPr>
+          <w:rFonts w:ascii="Roboto Mono" w:cs="Roboto Mono" w:eastAsia="Roboto Mono" w:hAnsi="Roboto Mono"/>
+          <w:color w:val="188038"/>
+          <w:rtl w:val="0"/>
+        </w:rPr>
+        <w:t xml:space="preserve">star_rating</w:t>
       </w:r>
       <w:r>
         <w:rPr>
@@ -1641,36 +1736,57 @@
           <w:color w:val="188038"/>
           <w:rtl w:val="0"/>
         </w:rPr>
+        <w:t xml:space="preserve">hotels</w:t>
+      </w:r>
+      <w:r>
+        <w:rPr>
+          <w:rtl w:val="0"/>
+        </w:rPr>
+        <w:t xml:space="preserve"> table to store a manually assigned quality tier for each property.</w:t>
+      </w:r>
+    </w:p>
+    <w:p>
+      <w:pPr>
+        <w:numPr>
+          <w:ilvl w:val="1"/>
+          <w:numId w:val="4"/>
+        </w:numPr>
+        <w:spacing w:after="0" w:afterAutospacing="0" w:before="0" w:beforeAutospacing="0" w:lineRule="auto"/>
+        <w:ind w:left="1440" w:hanging="360"/>
+      </w:pPr>
+      <w:r>
+        <w:rPr>
+          <w:rtl w:val="0"/>
+        </w:rPr>
+        <w:t xml:space="preserve">Removed the </w:t>
+      </w:r>
+      <w:r>
+        <w:rPr>
+          <w:rFonts w:ascii="Roboto Mono" w:cs="Roboto Mono" w:eastAsia="Roboto Mono" w:hAnsi="Roboto Mono"/>
+          <w:color w:val="188038"/>
+          <w:rtl w:val="0"/>
+        </w:rPr>
+        <w:t xml:space="preserve">cloudbeds_property_id</w:t>
+      </w:r>
+      <w:r>
+        <w:rPr>
+          <w:rtl w:val="0"/>
+        </w:rPr>
+        <w:t xml:space="preserve"> column from the </w:t>
+      </w:r>
+      <w:r>
+        <w:rPr>
+          <w:rFonts w:ascii="Roboto Mono" w:cs="Roboto Mono" w:eastAsia="Roboto Mono" w:hAnsi="Roboto Mono"/>
+          <w:color w:val="188038"/>
+          <w:rtl w:val="0"/>
+        </w:rPr>
         <w:t xml:space="preserve">users</w:t>
       </w:r>
       <w:r>
         <w:rPr>
           <w:rtl w:val="0"/>
         </w:rPr>
-        <w:t xml:space="preserve"> table (e.g., 'admin', 'user').</w:t>
-      </w:r>
-    </w:p>
-    <w:p>
-      <w:pPr>
-        <w:numPr>
-          <w:ilvl w:val="2"/>
-          <w:numId w:val="2"/>
-        </w:numPr>
-        <w:spacing w:after="0" w:afterAutospacing="0" w:before="0" w:beforeAutospacing="0" w:lineRule="auto"/>
-        <w:ind w:left="2160" w:hanging="360"/>
-      </w:pPr>
-      <w:r>
-        <w:rPr>
-          <w:b w:val="1"/>
-          <w:rtl w:val="0"/>
-        </w:rPr>
-        <w:t xml:space="preserve">Superadmin View</w:t>
-      </w:r>
-      <w:r>
-        <w:rPr>
-          <w:rtl w:val="0"/>
-        </w:rPr>
-        <w:t xml:space="preserve">: The "Admin Panel" and its APIs should only be accessible to users with the 'admin' role.</w:t>
+        <w:t xml:space="preserve"> table to de-couple users from a single property.</w:t>
       </w:r>
     </w:p>
     <w:p>
@@ -1679,11 +1795,458 @@
           <w:ilvl w:val="1"/>
           <w:numId w:val="4"/>
         </w:numPr>
+        <w:spacing w:after="0" w:afterAutospacing="0" w:before="0" w:beforeAutospacing="0" w:lineRule="auto"/>
+        <w:ind w:left="1440" w:hanging="360"/>
+      </w:pPr>
+      <w:r>
+        <w:rPr>
+          <w:rtl w:val="0"/>
+        </w:rPr>
+        <w:t xml:space="preserve">Created a new </w:t>
+      </w:r>
+      <w:r>
+        <w:rPr>
+          <w:rFonts w:ascii="Roboto Mono" w:cs="Roboto Mono" w:eastAsia="Roboto Mono" w:hAnsi="Roboto Mono"/>
+          <w:color w:val="188038"/>
+          <w:rtl w:val="0"/>
+        </w:rPr>
+        <w:t xml:space="preserve">user_properties</w:t>
+      </w:r>
+      <w:r>
+        <w:rPr>
+          <w:rtl w:val="0"/>
+        </w:rPr>
+        <w:t xml:space="preserve"> linking table to establish a many-to-many relationship between users and their properties.</w:t>
+      </w:r>
+    </w:p>
+    <w:p>
+      <w:pPr>
+        <w:numPr>
+          <w:ilvl w:val="0"/>
+          <w:numId w:val="4"/>
+        </w:numPr>
+        <w:spacing w:after="0" w:afterAutospacing="0" w:before="0" w:beforeAutospacing="0" w:lineRule="auto"/>
+        <w:ind w:left="720" w:hanging="360"/>
+      </w:pPr>
+      <w:r>
+        <w:rPr>
+          <w:b w:val="1"/>
+          <w:rtl w:val="0"/>
+        </w:rPr>
+        <w:t xml:space="preserve">Backend API Refactor (</w:t>
+      </w:r>
+      <w:r>
+        <w:rPr>
+          <w:rFonts w:ascii="Roboto Mono" w:cs="Roboto Mono" w:eastAsia="Roboto Mono" w:hAnsi="Roboto Mono"/>
+          <w:b w:val="1"/>
+          <w:color w:val="188038"/>
+          <w:rtl w:val="0"/>
+        </w:rPr>
+        <w:t xml:space="preserve">server.js</w:t>
+      </w:r>
+      <w:r>
+        <w:rPr>
+          <w:b w:val="1"/>
+          <w:rtl w:val="0"/>
+        </w:rPr>
+        <w:t xml:space="preserve">):</w:t>
+      </w:r>
+    </w:p>
+    <w:p>
+      <w:pPr>
+        <w:numPr>
+          <w:ilvl w:val="1"/>
+          <w:numId w:val="4"/>
+        </w:numPr>
+        <w:spacing w:after="0" w:afterAutospacing="0" w:before="0" w:beforeAutospacing="0" w:lineRule="auto"/>
+        <w:ind w:left="1440" w:hanging="360"/>
+      </w:pPr>
+      <w:r>
+        <w:rPr>
+          <w:rtl w:val="0"/>
+        </w:rPr>
+        <w:t xml:space="preserve">The </w:t>
+      </w:r>
+      <w:r>
+        <w:rPr>
+          <w:rFonts w:ascii="Roboto Mono" w:cs="Roboto Mono" w:eastAsia="Roboto Mono" w:hAnsi="Roboto Mono"/>
+          <w:color w:val="188038"/>
+          <w:rtl w:val="0"/>
+        </w:rPr>
+        <w:t xml:space="preserve">/api/auth/cloudbeds/callback</w:t>
+      </w:r>
+      <w:r>
+        <w:rPr>
+          <w:rtl w:val="0"/>
+        </w:rPr>
+        <w:t xml:space="preserve"> endpoint was updated to query all of a user's properties from the Cloudbeds API and create a link for each one in the </w:t>
+      </w:r>
+      <w:r>
+        <w:rPr>
+          <w:rFonts w:ascii="Roboto Mono" w:cs="Roboto Mono" w:eastAsia="Roboto Mono" w:hAnsi="Roboto Mono"/>
+          <w:color w:val="188038"/>
+          <w:rtl w:val="0"/>
+        </w:rPr>
+        <w:t xml:space="preserve">user_properties</w:t>
+      </w:r>
+      <w:r>
+        <w:rPr>
+          <w:rtl w:val="0"/>
+        </w:rPr>
+        <w:t xml:space="preserve"> table.</w:t>
+      </w:r>
+    </w:p>
+    <w:p>
+      <w:pPr>
+        <w:numPr>
+          <w:ilvl w:val="1"/>
+          <w:numId w:val="4"/>
+        </w:numPr>
+        <w:spacing w:after="0" w:afterAutospacing="0" w:before="0" w:beforeAutospacing="0" w:lineRule="auto"/>
+        <w:ind w:left="1440" w:hanging="360"/>
+      </w:pPr>
+      <w:r>
+        <w:rPr>
+          <w:rtl w:val="0"/>
+        </w:rPr>
+        <w:t xml:space="preserve">All data-fetching API endpoints (e.g., </w:t>
+      </w:r>
+      <w:r>
+        <w:rPr>
+          <w:rFonts w:ascii="Roboto Mono" w:cs="Roboto Mono" w:eastAsia="Roboto Mono" w:hAnsi="Roboto Mono"/>
+          <w:color w:val="188038"/>
+          <w:rtl w:val="0"/>
+        </w:rPr>
+        <w:t xml:space="preserve">/api/kpi-summary</w:t>
+      </w:r>
+      <w:r>
+        <w:rPr>
+          <w:rtl w:val="0"/>
+        </w:rPr>
+        <w:t xml:space="preserve">, </w:t>
+      </w:r>
+      <w:r>
+        <w:rPr>
+          <w:rFonts w:ascii="Roboto Mono" w:cs="Roboto Mono" w:eastAsia="Roboto Mono" w:hAnsi="Roboto Mono"/>
+          <w:color w:val="188038"/>
+          <w:rtl w:val="0"/>
+        </w:rPr>
+        <w:t xml:space="preserve">/api/metrics-from-db</w:t>
+      </w:r>
+      <w:r>
+        <w:rPr>
+          <w:rtl w:val="0"/>
+        </w:rPr>
+        <w:t xml:space="preserve">) were refactored to accept a </w:t>
+      </w:r>
+      <w:r>
+        <w:rPr>
+          <w:rFonts w:ascii="Roboto Mono" w:cs="Roboto Mono" w:eastAsia="Roboto Mono" w:hAnsi="Roboto Mono"/>
+          <w:color w:val="188038"/>
+          <w:rtl w:val="0"/>
+        </w:rPr>
+        <w:t xml:space="preserve">propertyId</w:t>
+      </w:r>
+      <w:r>
+        <w:rPr>
+          <w:rtl w:val="0"/>
+        </w:rPr>
+        <w:t xml:space="preserve"> as a query parameter and include a security check to verify the logged-in user has access to the requested property.</w:t>
+      </w:r>
+    </w:p>
+    <w:p>
+      <w:pPr>
+        <w:numPr>
+          <w:ilvl w:val="1"/>
+          <w:numId w:val="4"/>
+        </w:numPr>
+        <w:spacing w:after="0" w:afterAutospacing="0" w:before="0" w:beforeAutospacing="0" w:lineRule="auto"/>
+        <w:ind w:left="1440" w:hanging="360"/>
+      </w:pPr>
+      <w:r>
+        <w:rPr>
+          <w:rtl w:val="0"/>
+        </w:rPr>
+        <w:t xml:space="preserve">The </w:t>
+      </w:r>
+      <w:r>
+        <w:rPr>
+          <w:rFonts w:ascii="Roboto Mono" w:cs="Roboto Mono" w:eastAsia="Roboto Mono" w:hAnsi="Roboto Mono"/>
+          <w:color w:val="188038"/>
+          <w:rtl w:val="0"/>
+        </w:rPr>
+        <w:t xml:space="preserve">/api/competitor-metrics</w:t>
+      </w:r>
+      <w:r>
+        <w:rPr>
+          <w:rtl w:val="0"/>
+        </w:rPr>
+        <w:t xml:space="preserve"> endpoint was significantly enhanced. It now first determines the </w:t>
+      </w:r>
+      <w:r>
+        <w:rPr>
+          <w:rFonts w:ascii="Roboto Mono" w:cs="Roboto Mono" w:eastAsia="Roboto Mono" w:hAnsi="Roboto Mono"/>
+          <w:color w:val="188038"/>
+          <w:rtl w:val="0"/>
+        </w:rPr>
+        <w:t xml:space="preserve">star_rating</w:t>
+      </w:r>
+      <w:r>
+        <w:rPr>
+          <w:rtl w:val="0"/>
+        </w:rPr>
+        <w:t xml:space="preserve"> of the user's selected property and then filters the market data to only include competitor hotels with a matching rating, providing a true "like-for-like" comparison.</w:t>
+      </w:r>
+    </w:p>
+    <w:p>
+      <w:pPr>
+        <w:numPr>
+          <w:ilvl w:val="1"/>
+          <w:numId w:val="4"/>
+        </w:numPr>
+        <w:spacing w:after="0" w:afterAutospacing="0" w:before="0" w:beforeAutospacing="0" w:lineRule="auto"/>
+        <w:ind w:left="1440" w:hanging="360"/>
+      </w:pPr>
+      <w:r>
+        <w:rPr>
+          <w:rtl w:val="0"/>
+        </w:rPr>
+        <w:t xml:space="preserve">A new </w:t>
+      </w:r>
+      <w:r>
+        <w:rPr>
+          <w:rFonts w:ascii="Roboto Mono" w:cs="Roboto Mono" w:eastAsia="Roboto Mono" w:hAnsi="Roboto Mono"/>
+          <w:color w:val="188038"/>
+          <w:rtl w:val="0"/>
+        </w:rPr>
+        <w:t xml:space="preserve">/api/my-properties</w:t>
+      </w:r>
+      <w:r>
+        <w:rPr>
+          <w:rtl w:val="0"/>
+        </w:rPr>
+        <w:t xml:space="preserve"> endpoint was created to provide the frontend with a list of properties a user has connected.</w:t>
+      </w:r>
+    </w:p>
+    <w:p>
+      <w:pPr>
+        <w:numPr>
+          <w:ilvl w:val="0"/>
+          <w:numId w:val="4"/>
+        </w:numPr>
+        <w:spacing w:after="0" w:afterAutospacing="0" w:before="0" w:beforeAutospacing="0" w:lineRule="auto"/>
+        <w:ind w:left="720" w:hanging="360"/>
+      </w:pPr>
+      <w:r>
+        <w:rPr>
+          <w:b w:val="1"/>
+          <w:rtl w:val="0"/>
+        </w:rPr>
+        <w:t xml:space="preserve">Frontend UI Development (</w:t>
+      </w:r>
+      <w:r>
+        <w:rPr>
+          <w:rFonts w:ascii="Roboto Mono" w:cs="Roboto Mono" w:eastAsia="Roboto Mono" w:hAnsi="Roboto Mono"/>
+          <w:b w:val="1"/>
+          <w:color w:val="188038"/>
+          <w:rtl w:val="0"/>
+        </w:rPr>
+        <w:t xml:space="preserve">dashboard.js</w:t>
+      </w:r>
+      <w:r>
+        <w:rPr>
+          <w:b w:val="1"/>
+          <w:rtl w:val="0"/>
+        </w:rPr>
+        <w:t xml:space="preserve"> &amp; </w:t>
+      </w:r>
+      <w:r>
+        <w:rPr>
+          <w:rFonts w:ascii="Roboto Mono" w:cs="Roboto Mono" w:eastAsia="Roboto Mono" w:hAnsi="Roboto Mono"/>
+          <w:b w:val="1"/>
+          <w:color w:val="188038"/>
+          <w:rtl w:val="0"/>
+        </w:rPr>
+        <w:t xml:space="preserve">index.html</w:t>
+      </w:r>
+      <w:r>
+        <w:rPr>
+          <w:b w:val="1"/>
+          <w:rtl w:val="0"/>
+        </w:rPr>
+        <w:t xml:space="preserve">):</w:t>
+      </w:r>
+    </w:p>
+    <w:p>
+      <w:pPr>
+        <w:numPr>
+          <w:ilvl w:val="1"/>
+          <w:numId w:val="4"/>
+        </w:numPr>
+        <w:spacing w:after="0" w:afterAutospacing="0" w:before="0" w:beforeAutospacing="0" w:lineRule="auto"/>
+        <w:ind w:left="1440" w:hanging="360"/>
+      </w:pPr>
+      <w:r>
+        <w:rPr>
+          <w:rtl w:val="0"/>
+        </w:rPr>
+        <w:t xml:space="preserve">The property switcher dropdown in the dashboard header was made dynamic. It now populates by fetching data from the new </w:t>
+      </w:r>
+      <w:r>
+        <w:rPr>
+          <w:rFonts w:ascii="Roboto Mono" w:cs="Roboto Mono" w:eastAsia="Roboto Mono" w:hAnsi="Roboto Mono"/>
+          <w:color w:val="188038"/>
+          <w:rtl w:val="0"/>
+        </w:rPr>
+        <w:t xml:space="preserve">/api/my-properties</w:t>
+      </w:r>
+      <w:r>
+        <w:rPr>
+          <w:rtl w:val="0"/>
+        </w:rPr>
+        <w:t xml:space="preserve"> endpoint.</w:t>
+      </w:r>
+    </w:p>
+    <w:p>
+      <w:pPr>
+        <w:numPr>
+          <w:ilvl w:val="1"/>
+          <w:numId w:val="4"/>
+        </w:numPr>
+        <w:spacing w:after="0" w:afterAutospacing="0" w:before="0" w:beforeAutospacing="0" w:lineRule="auto"/>
+        <w:ind w:left="1440" w:hanging="360"/>
+      </w:pPr>
+      <w:r>
+        <w:rPr>
+          <w:rtl w:val="0"/>
+        </w:rPr>
+        <w:t xml:space="preserve">All data-loading functions were updated to pass the </w:t>
+      </w:r>
+      <w:r>
+        <w:rPr>
+          <w:rFonts w:ascii="Roboto Mono" w:cs="Roboto Mono" w:eastAsia="Roboto Mono" w:hAnsi="Roboto Mono"/>
+          <w:color w:val="188038"/>
+          <w:rtl w:val="0"/>
+        </w:rPr>
+        <w:t xml:space="preserve">propertyId</w:t>
+      </w:r>
+      <w:r>
+        <w:rPr>
+          <w:rtl w:val="0"/>
+        </w:rPr>
+        <w:t xml:space="preserve"> of the currently selected property from the new dropdown to the backend API, ensuring the correct data is displayed.</w:t>
+      </w:r>
+    </w:p>
+    <w:p>
+      <w:pPr>
+        <w:numPr>
+          <w:ilvl w:val="0"/>
+          <w:numId w:val="4"/>
+        </w:numPr>
+        <w:spacing w:after="0" w:afterAutospacing="0" w:before="0" w:beforeAutospacing="0" w:lineRule="auto"/>
+        <w:ind w:left="720" w:hanging="360"/>
+      </w:pPr>
+      <w:r>
+        <w:rPr>
+          <w:b w:val="1"/>
+          <w:rtl w:val="0"/>
+        </w:rPr>
+        <w:t xml:space="preserve">User Experience &amp; Authentication Flow:</w:t>
+      </w:r>
+    </w:p>
+    <w:p>
+      <w:pPr>
+        <w:numPr>
+          <w:ilvl w:val="1"/>
+          <w:numId w:val="4"/>
+        </w:numPr>
+        <w:spacing w:after="0" w:afterAutospacing="0" w:before="0" w:beforeAutospacing="0" w:lineRule="auto"/>
+        <w:ind w:left="1440" w:hanging="360"/>
+      </w:pPr>
+      <w:r>
+        <w:rPr>
+          <w:rtl w:val="0"/>
+        </w:rPr>
+        <w:t xml:space="preserve">A new </w:t>
+      </w:r>
+      <w:r>
+        <w:rPr>
+          <w:rFonts w:ascii="Roboto Mono" w:cs="Roboto Mono" w:eastAsia="Roboto Mono" w:hAnsi="Roboto Mono"/>
+          <w:color w:val="188038"/>
+          <w:rtl w:val="0"/>
+        </w:rPr>
+        <w:t xml:space="preserve">/login</w:t>
+      </w:r>
+      <w:r>
+        <w:rPr>
+          <w:rtl w:val="0"/>
+        </w:rPr>
+        <w:t xml:space="preserve"> page was created to serve as a dedicated entry point for new and returning users.</w:t>
+      </w:r>
+    </w:p>
+    <w:p>
+      <w:pPr>
+        <w:numPr>
+          <w:ilvl w:val="1"/>
+          <w:numId w:val="4"/>
+        </w:numPr>
         <w:spacing w:after="240" w:before="0" w:beforeAutospacing="0" w:lineRule="auto"/>
         <w:ind w:left="1440" w:hanging="360"/>
-        <w:rPr>
-          <w:u w:val="none"/>
-        </w:rPr>
+      </w:pPr>
+      <w:r>
+        <w:rPr>
+          <w:rtl w:val="0"/>
+        </w:rPr>
+        <w:t xml:space="preserve">The authentication flow was corrected by implementing Vercel Middleware (</w:t>
+      </w:r>
+      <w:r>
+        <w:rPr>
+          <w:rFonts w:ascii="Roboto Mono" w:cs="Roboto Mono" w:eastAsia="Roboto Mono" w:hAnsi="Roboto Mono"/>
+          <w:color w:val="188038"/>
+          <w:rtl w:val="0"/>
+        </w:rPr>
+        <w:t xml:space="preserve">middleware.js</w:t>
+      </w:r>
+      <w:r>
+        <w:rPr>
+          <w:rtl w:val="0"/>
+        </w:rPr>
+        <w:t xml:space="preserve">) to protect page routes. Logged-out users attempting to access </w:t>
+      </w:r>
+      <w:r>
+        <w:rPr>
+          <w:rFonts w:ascii="Roboto Mono" w:cs="Roboto Mono" w:eastAsia="Roboto Mono" w:hAnsi="Roboto Mono"/>
+          <w:color w:val="188038"/>
+          <w:rtl w:val="0"/>
+        </w:rPr>
+        <w:t xml:space="preserve">/app/</w:t>
+      </w:r>
+      <w:r>
+        <w:rPr>
+          <w:rtl w:val="0"/>
+        </w:rPr>
+        <w:t xml:space="preserve"> or </w:t>
+      </w:r>
+      <w:r>
+        <w:rPr>
+          <w:rFonts w:ascii="Roboto Mono" w:cs="Roboto Mono" w:eastAsia="Roboto Mono" w:hAnsi="Roboto Mono"/>
+          <w:color w:val="188038"/>
+          <w:rtl w:val="0"/>
+        </w:rPr>
+        <w:t xml:space="preserve">/admin/</w:t>
+      </w:r>
+      <w:r>
+        <w:rPr>
+          <w:rtl w:val="0"/>
+        </w:rPr>
+        <w:t xml:space="preserve"> are meant to be redirected to the login page - this is not working for unknown reason. Additionally, in the future logged out users shouldn’t be redirected to the oAuth stage again - this should happen only once with Cloudbeds when connecting the app for the first time. Instead after this is done we should have our own login page - either with email and password or magic link.</w:t>
+      </w:r>
+    </w:p>
+    <w:p>
+      <w:pPr>
+        <w:spacing w:after="240" w:before="240" w:lineRule="auto"/>
+        <w:ind w:left="1440" w:firstLine="0"/>
+        <w:rPr/>
       </w:pPr>
       <w:r>
         <w:rPr>

</xml_diff>

<commit_message>
Fix: Correct Vercel routing for serverless functions
</commit_message>
<xml_diff>
--- a/changelog - new.docx
+++ b/changelog - new.docx
@@ -2240,6 +2240,25 @@
           <w:rtl w:val="0"/>
         </w:rPr>
         <w:t xml:space="preserve"> are meant to be redirected to the login page - this is not working for unknown reason. Additionally, in the future logged out users shouldn’t be redirected to the oAuth stage again - this should happen only once with Cloudbeds when connecting the app for the first time. Instead after this is done we should have our own login page - either with email and password or magic link.</w:t>
+        <w:br w:type="textWrapping"/>
+        <w:br w:type="textWrapping"/>
+        <w:t xml:space="preserve">Also on the </w:t>
+      </w:r>
+      <w:hyperlink r:id="rId6">
+        <w:r>
+          <w:rPr>
+            <w:color w:val="1155cc"/>
+            <w:u w:val="single"/>
+            <w:rtl w:val="0"/>
+          </w:rPr>
+          <w:t xml:space="preserve">https://www.market-pulse.io/admin/</w:t>
+        </w:r>
+      </w:hyperlink>
+      <w:r>
+        <w:rPr>
+          <w:rtl w:val="0"/>
+        </w:rPr>
+        <w:t xml:space="preserve"> page - Run Job Daily Forecast Refresh doesn’t work, resulting in a 404 error in the console.</w:t>
       </w:r>
     </w:p>
     <w:p>

</xml_diff>

<commit_message>
Feature: Add Reports page and implement final bug fixes
</commit_message>
<xml_diff>
--- a/changelog - new.docx
+++ b/changelog - new.docx
@@ -1686,7 +1686,7 @@
       <w:pPr>
         <w:numPr>
           <w:ilvl w:val="0"/>
-          <w:numId w:val="4"/>
+          <w:numId w:val="5"/>
         </w:numPr>
         <w:spacing w:after="0" w:afterAutospacing="0" w:before="240" w:lineRule="auto"/>
         <w:ind w:left="720" w:hanging="360"/>
@@ -1703,7 +1703,7 @@
       <w:pPr>
         <w:numPr>
           <w:ilvl w:val="1"/>
-          <w:numId w:val="4"/>
+          <w:numId w:val="5"/>
         </w:numPr>
         <w:spacing w:after="0" w:afterAutospacing="0" w:before="0" w:beforeAutospacing="0" w:lineRule="auto"/>
         <w:ind w:left="1440" w:hanging="360"/>
@@ -1749,7 +1749,7 @@
       <w:pPr>
         <w:numPr>
           <w:ilvl w:val="1"/>
-          <w:numId w:val="4"/>
+          <w:numId w:val="5"/>
         </w:numPr>
         <w:spacing w:after="0" w:afterAutospacing="0" w:before="0" w:beforeAutospacing="0" w:lineRule="auto"/>
         <w:ind w:left="1440" w:hanging="360"/>
@@ -1793,7 +1793,7 @@
       <w:pPr>
         <w:numPr>
           <w:ilvl w:val="1"/>
-          <w:numId w:val="4"/>
+          <w:numId w:val="5"/>
         </w:numPr>
         <w:spacing w:after="0" w:afterAutospacing="0" w:before="0" w:beforeAutospacing="0" w:lineRule="auto"/>
         <w:ind w:left="1440" w:hanging="360"/>
@@ -1823,7 +1823,7 @@
       <w:pPr>
         <w:numPr>
           <w:ilvl w:val="0"/>
-          <w:numId w:val="4"/>
+          <w:numId w:val="5"/>
         </w:numPr>
         <w:spacing w:after="0" w:afterAutospacing="0" w:before="0" w:beforeAutospacing="0" w:lineRule="auto"/>
         <w:ind w:left="720" w:hanging="360"/>
@@ -1856,7 +1856,7 @@
       <w:pPr>
         <w:numPr>
           <w:ilvl w:val="1"/>
-          <w:numId w:val="4"/>
+          <w:numId w:val="5"/>
         </w:numPr>
         <w:spacing w:after="0" w:afterAutospacing="0" w:before="0" w:beforeAutospacing="0" w:lineRule="auto"/>
         <w:ind w:left="1440" w:hanging="360"/>
@@ -1900,7 +1900,7 @@
       <w:pPr>
         <w:numPr>
           <w:ilvl w:val="1"/>
-          <w:numId w:val="4"/>
+          <w:numId w:val="5"/>
         </w:numPr>
         <w:spacing w:after="0" w:afterAutospacing="0" w:before="0" w:beforeAutospacing="0" w:lineRule="auto"/>
         <w:ind w:left="1440" w:hanging="360"/>
@@ -1958,7 +1958,7 @@
       <w:pPr>
         <w:numPr>
           <w:ilvl w:val="1"/>
-          <w:numId w:val="4"/>
+          <w:numId w:val="5"/>
         </w:numPr>
         <w:spacing w:after="0" w:afterAutospacing="0" w:before="0" w:beforeAutospacing="0" w:lineRule="auto"/>
         <w:ind w:left="1440" w:hanging="360"/>
@@ -2002,7 +2002,7 @@
       <w:pPr>
         <w:numPr>
           <w:ilvl w:val="1"/>
-          <w:numId w:val="4"/>
+          <w:numId w:val="5"/>
         </w:numPr>
         <w:spacing w:after="0" w:afterAutospacing="0" w:before="0" w:beforeAutospacing="0" w:lineRule="auto"/>
         <w:ind w:left="1440" w:hanging="360"/>
@@ -2032,7 +2032,7 @@
       <w:pPr>
         <w:numPr>
           <w:ilvl w:val="0"/>
-          <w:numId w:val="4"/>
+          <w:numId w:val="5"/>
         </w:numPr>
         <w:spacing w:after="0" w:afterAutospacing="0" w:before="0" w:beforeAutospacing="0" w:lineRule="auto"/>
         <w:ind w:left="720" w:hanging="360"/>
@@ -2081,7 +2081,7 @@
       <w:pPr>
         <w:numPr>
           <w:ilvl w:val="1"/>
-          <w:numId w:val="4"/>
+          <w:numId w:val="5"/>
         </w:numPr>
         <w:spacing w:after="0" w:afterAutospacing="0" w:before="0" w:beforeAutospacing="0" w:lineRule="auto"/>
         <w:ind w:left="1440" w:hanging="360"/>
@@ -2111,7 +2111,7 @@
       <w:pPr>
         <w:numPr>
           <w:ilvl w:val="1"/>
-          <w:numId w:val="4"/>
+          <w:numId w:val="5"/>
         </w:numPr>
         <w:spacing w:after="0" w:afterAutospacing="0" w:before="0" w:beforeAutospacing="0" w:lineRule="auto"/>
         <w:ind w:left="1440" w:hanging="360"/>
@@ -2141,7 +2141,7 @@
       <w:pPr>
         <w:numPr>
           <w:ilvl w:val="0"/>
-          <w:numId w:val="4"/>
+          <w:numId w:val="5"/>
         </w:numPr>
         <w:spacing w:after="0" w:afterAutospacing="0" w:before="0" w:beforeAutospacing="0" w:lineRule="auto"/>
         <w:ind w:left="720" w:hanging="360"/>
@@ -2158,7 +2158,7 @@
       <w:pPr>
         <w:numPr>
           <w:ilvl w:val="1"/>
-          <w:numId w:val="4"/>
+          <w:numId w:val="5"/>
         </w:numPr>
         <w:spacing w:after="0" w:afterAutospacing="0" w:before="0" w:beforeAutospacing="0" w:lineRule="auto"/>
         <w:ind w:left="1440" w:hanging="360"/>
@@ -2188,7 +2188,7 @@
       <w:pPr>
         <w:numPr>
           <w:ilvl w:val="1"/>
-          <w:numId w:val="4"/>
+          <w:numId w:val="5"/>
         </w:numPr>
         <w:spacing w:after="240" w:before="0" w:beforeAutospacing="0" w:lineRule="auto"/>
         <w:ind w:left="1440" w:hanging="360"/>
@@ -2271,6 +2271,448 @@
         <w:rPr>
           <w:rtl w:val="0"/>
         </w:rPr>
+      </w:r>
+    </w:p>
+    <w:p>
+      <w:pPr>
+        <w:spacing w:after="240" w:before="240" w:lineRule="auto"/>
+        <w:rPr/>
+      </w:pPr>
+      <w:r>
+        <w:rPr>
+          <w:rtl w:val="0"/>
+        </w:rPr>
+        <w:t xml:space="preserve">Of course. Here is a new changelog entry summarizing the issues and the successful recovery process. You can add this to your document.</w:t>
+      </w:r>
+    </w:p>
+    <w:p>
+      <w:pPr>
+        <w:rPr/>
+      </w:pPr>
+      <w:r>
+        <w:pict>
+          <v:rect style="width:0.0pt;height:1.5pt" o:hr="t" o:hrstd="t" o:hralign="center" fillcolor="#A0A0A0" stroked="f"/>
+        </w:pict>
+      </w:r>
+      <w:r>
+        <w:rPr>
+          <w:rtl w:val="0"/>
+        </w:rPr>
+      </w:r>
+    </w:p>
+    <w:p>
+      <w:pPr>
+        <w:spacing w:after="240" w:before="240" w:lineRule="auto"/>
+        <w:rPr>
+          <w:b w:val="1"/>
+        </w:rPr>
+      </w:pPr>
+      <w:r>
+        <w:rPr>
+          <w:b w:val="1"/>
+          <w:rtl w:val="0"/>
+        </w:rPr>
+        <w:t xml:space="preserve">Entry: Wednesday, July 9, 2025 - 9:30 AM CEST</w:t>
+      </w:r>
+    </w:p>
+    <w:p>
+      <w:pPr>
+        <w:spacing w:after="240" w:before="240" w:lineRule="auto"/>
+        <w:rPr/>
+      </w:pPr>
+      <w:r>
+        <w:rPr>
+          <w:b w:val="1"/>
+          <w:rtl w:val="0"/>
+        </w:rPr>
+        <w:t xml:space="preserve">Objective:</w:t>
+      </w:r>
+      <w:r>
+        <w:rPr>
+          <w:rtl w:val="0"/>
+        </w:rPr>
+        <w:t xml:space="preserve"> Diagnose and resolve a critical production failure that rendered the entire application non-functional following a branch revert.</w:t>
+      </w:r>
+    </w:p>
+    <w:p>
+      <w:pPr>
+        <w:spacing w:after="240" w:before="240" w:lineRule="auto"/>
+        <w:rPr>
+          <w:b w:val="1"/>
+        </w:rPr>
+      </w:pPr>
+      <w:r>
+        <w:rPr>
+          <w:b w:val="1"/>
+          <w:rtl w:val="0"/>
+        </w:rPr>
+        <w:t xml:space="preserve">Summary of Actions:</w:t>
+      </w:r>
+    </w:p>
+    <w:p>
+      <w:pPr>
+        <w:numPr>
+          <w:ilvl w:val="0"/>
+          <w:numId w:val="4"/>
+        </w:numPr>
+        <w:spacing w:after="0" w:afterAutospacing="0" w:before="240" w:lineRule="auto"/>
+        <w:ind w:left="720" w:hanging="360"/>
+      </w:pPr>
+      <w:r>
+        <w:rPr>
+          <w:b w:val="1"/>
+          <w:rtl w:val="0"/>
+        </w:rPr>
+        <w:t xml:space="preserve">Initial Diagnosis &amp; Triage:</w:t>
+      </w:r>
+    </w:p>
+    <w:p>
+      <w:pPr>
+        <w:numPr>
+          <w:ilvl w:val="1"/>
+          <w:numId w:val="4"/>
+        </w:numPr>
+        <w:spacing w:after="0" w:afterAutospacing="0" w:before="0" w:beforeAutospacing="0" w:lineRule="auto"/>
+        <w:ind w:left="1440" w:hanging="360"/>
+      </w:pPr>
+      <w:r>
+        <w:rPr>
+          <w:rtl w:val="0"/>
+        </w:rPr>
+        <w:t xml:space="preserve">Following a revert to the </w:t>
+      </w:r>
+      <w:r>
+        <w:rPr>
+          <w:rFonts w:ascii="Roboto Mono" w:cs="Roboto Mono" w:eastAsia="Roboto Mono" w:hAnsi="Roboto Mono"/>
+          <w:color w:val="188038"/>
+          <w:rtl w:val="0"/>
+        </w:rPr>
+        <w:t xml:space="preserve">main</w:t>
+      </w:r>
+      <w:r>
+        <w:rPr>
+          <w:rtl w:val="0"/>
+        </w:rPr>
+        <w:t xml:space="preserve"> branch, the application became unstable. The primary symptom was a total failure of the Cloudbeds OAuth login process, which crashed with a </w:t>
+      </w:r>
+      <w:r>
+        <w:rPr>
+          <w:rFonts w:ascii="Roboto Mono" w:cs="Roboto Mono" w:eastAsia="Roboto Mono" w:hAnsi="Roboto Mono"/>
+          <w:color w:val="188038"/>
+          <w:rtl w:val="0"/>
+        </w:rPr>
+        <w:t xml:space="preserve">500: FUNCTION_INVOCATION_FAILED</w:t>
+      </w:r>
+      <w:r>
+        <w:rPr>
+          <w:rtl w:val="0"/>
+        </w:rPr>
+        <w:t xml:space="preserve"> error.</w:t>
+      </w:r>
+    </w:p>
+    <w:p>
+      <w:pPr>
+        <w:numPr>
+          <w:ilvl w:val="1"/>
+          <w:numId w:val="4"/>
+        </w:numPr>
+        <w:spacing w:after="0" w:afterAutospacing="0" w:before="0" w:beforeAutospacing="0" w:lineRule="auto"/>
+        <w:ind w:left="1440" w:hanging="360"/>
+      </w:pPr>
+      <w:r>
+        <w:rPr>
+          <w:rtl w:val="0"/>
+        </w:rPr>
+        <w:t xml:space="preserve">Initial troubleshooting steps, including verifying environment variables and forcing a redeployment of the local codebase to Vercel, were undertaken to rule out configuration or code synchronization issues. These steps did not resolve the problem.</w:t>
+      </w:r>
+    </w:p>
+    <w:p>
+      <w:pPr>
+        <w:numPr>
+          <w:ilvl w:val="0"/>
+          <w:numId w:val="4"/>
+        </w:numPr>
+        <w:spacing w:after="0" w:afterAutospacing="0" w:before="0" w:beforeAutospacing="0" w:lineRule="auto"/>
+        <w:ind w:left="720" w:hanging="360"/>
+      </w:pPr>
+      <w:r>
+        <w:rPr>
+          <w:b w:val="1"/>
+          <w:rtl w:val="0"/>
+        </w:rPr>
+        <w:t xml:space="preserve">Root Cause Analysis:</w:t>
+      </w:r>
+    </w:p>
+    <w:p>
+      <w:pPr>
+        <w:numPr>
+          <w:ilvl w:val="1"/>
+          <w:numId w:val="4"/>
+        </w:numPr>
+        <w:spacing w:after="0" w:afterAutospacing="0" w:before="0" w:beforeAutospacing="0" w:lineRule="auto"/>
+        <w:ind w:left="1440" w:hanging="360"/>
+      </w:pPr>
+      <w:r>
+        <w:rPr>
+          <w:rtl w:val="0"/>
+        </w:rPr>
+        <w:t xml:space="preserve">To get a definitive error message, enhanced debug logging was temporarily added to the </w:t>
+      </w:r>
+      <w:r>
+        <w:rPr>
+          <w:rFonts w:ascii="Roboto Mono" w:cs="Roboto Mono" w:eastAsia="Roboto Mono" w:hAnsi="Roboto Mono"/>
+          <w:color w:val="188038"/>
+          <w:rtl w:val="0"/>
+        </w:rPr>
+        <w:t xml:space="preserve">GET /api/auth/cloudbeds</w:t>
+      </w:r>
+      <w:r>
+        <w:rPr>
+          <w:rtl w:val="0"/>
+        </w:rPr>
+        <w:t xml:space="preserve"> endpoint in </w:t>
+      </w:r>
+      <w:r>
+        <w:rPr>
+          <w:rFonts w:ascii="Roboto Mono" w:cs="Roboto Mono" w:eastAsia="Roboto Mono" w:hAnsi="Roboto Mono"/>
+          <w:color w:val="188038"/>
+          <w:rtl w:val="0"/>
+        </w:rPr>
+        <w:t xml:space="preserve">server.js</w:t>
+      </w:r>
+      <w:r>
+        <w:rPr>
+          <w:rtl w:val="0"/>
+        </w:rPr>
+        <w:t xml:space="preserve">.</w:t>
+      </w:r>
+    </w:p>
+    <w:p>
+      <w:pPr>
+        <w:numPr>
+          <w:ilvl w:val="1"/>
+          <w:numId w:val="4"/>
+        </w:numPr>
+        <w:spacing w:after="0" w:afterAutospacing="0" w:before="0" w:beforeAutospacing="0" w:lineRule="auto"/>
+        <w:ind w:left="1440" w:hanging="360"/>
+      </w:pPr>
+      <w:r>
+        <w:rPr>
+          <w:rtl w:val="0"/>
+        </w:rPr>
+        <w:t xml:space="preserve">A subsequent deployment and test revealed the true root cause for all failures: a </w:t>
+      </w:r>
+      <w:r>
+        <w:rPr>
+          <w:rFonts w:ascii="Roboto Mono" w:cs="Roboto Mono" w:eastAsia="Roboto Mono" w:hAnsi="Roboto Mono"/>
+          <w:color w:val="188038"/>
+          <w:rtl w:val="0"/>
+        </w:rPr>
+        <w:t xml:space="preserve">ReferenceError: requirePageLogin is not defined</w:t>
+      </w:r>
+      <w:r>
+        <w:rPr>
+          <w:rtl w:val="0"/>
+        </w:rPr>
+        <w:t xml:space="preserve"> was being thrown the moment the server tried to initialize.</w:t>
+      </w:r>
+    </w:p>
+    <w:p>
+      <w:pPr>
+        <w:numPr>
+          <w:ilvl w:val="1"/>
+          <w:numId w:val="4"/>
+        </w:numPr>
+        <w:spacing w:after="0" w:afterAutospacing="0" w:before="0" w:beforeAutospacing="0" w:lineRule="auto"/>
+        <w:ind w:left="1440" w:hanging="360"/>
+      </w:pPr>
+      <w:r>
+        <w:rPr>
+          <w:rtl w:val="0"/>
+        </w:rPr>
+        <w:t xml:space="preserve">This error was traced to two lines of code in </w:t>
+      </w:r>
+      <w:r>
+        <w:rPr>
+          <w:rFonts w:ascii="Roboto Mono" w:cs="Roboto Mono" w:eastAsia="Roboto Mono" w:hAnsi="Roboto Mono"/>
+          <w:color w:val="188038"/>
+          <w:rtl w:val="0"/>
+        </w:rPr>
+        <w:t xml:space="preserve">server.js</w:t>
+      </w:r>
+      <w:r>
+        <w:rPr>
+          <w:rtl w:val="0"/>
+        </w:rPr>
+        <w:t xml:space="preserve"> that were attempting to use a page-protection middleware function that did not exist. This remnant from a previous development effort was preventing the Express application from starting, causing all incoming requests to fail.</w:t>
+      </w:r>
+    </w:p>
+    <w:p>
+      <w:pPr>
+        <w:numPr>
+          <w:ilvl w:val="0"/>
+          <w:numId w:val="4"/>
+        </w:numPr>
+        <w:spacing w:after="0" w:afterAutospacing="0" w:before="0" w:beforeAutospacing="0" w:lineRule="auto"/>
+        <w:ind w:left="720" w:hanging="360"/>
+      </w:pPr>
+      <w:r>
+        <w:rPr>
+          <w:b w:val="1"/>
+          <w:rtl w:val="0"/>
+        </w:rPr>
+        <w:t xml:space="preserve">Corrective Actions &amp; Resolution:</w:t>
+      </w:r>
+    </w:p>
+    <w:p>
+      <w:pPr>
+        <w:numPr>
+          <w:ilvl w:val="1"/>
+          <w:numId w:val="4"/>
+        </w:numPr>
+        <w:spacing w:after="0" w:afterAutospacing="0" w:before="0" w:beforeAutospacing="0" w:lineRule="auto"/>
+        <w:ind w:left="1440" w:hanging="360"/>
+      </w:pPr>
+      <w:r>
+        <w:rPr>
+          <w:rtl w:val="0"/>
+        </w:rPr>
+        <w:t xml:space="preserve">The two calls to the undefined </w:t>
+      </w:r>
+      <w:r>
+        <w:rPr>
+          <w:rFonts w:ascii="Roboto Mono" w:cs="Roboto Mono" w:eastAsia="Roboto Mono" w:hAnsi="Roboto Mono"/>
+          <w:color w:val="188038"/>
+          <w:rtl w:val="0"/>
+        </w:rPr>
+        <w:t xml:space="preserve">requirePageLogin</w:t>
+      </w:r>
+      <w:r>
+        <w:rPr>
+          <w:rtl w:val="0"/>
+        </w:rPr>
+        <w:t xml:space="preserve"> function were removed from the page-serving routes (</w:t>
+      </w:r>
+      <w:r>
+        <w:rPr>
+          <w:rFonts w:ascii="Roboto Mono" w:cs="Roboto Mono" w:eastAsia="Roboto Mono" w:hAnsi="Roboto Mono"/>
+          <w:color w:val="188038"/>
+          <w:rtl w:val="0"/>
+        </w:rPr>
+        <w:t xml:space="preserve">/app/</w:t>
+      </w:r>
+      <w:r>
+        <w:rPr>
+          <w:rtl w:val="0"/>
+        </w:rPr>
+        <w:t xml:space="preserve"> and </w:t>
+      </w:r>
+      <w:r>
+        <w:rPr>
+          <w:rFonts w:ascii="Roboto Mono" w:cs="Roboto Mono" w:eastAsia="Roboto Mono" w:hAnsi="Roboto Mono"/>
+          <w:color w:val="188038"/>
+          <w:rtl w:val="0"/>
+        </w:rPr>
+        <w:t xml:space="preserve">/admin/</w:t>
+      </w:r>
+      <w:r>
+        <w:rPr>
+          <w:rtl w:val="0"/>
+        </w:rPr>
+        <w:t xml:space="preserve">) in </w:t>
+      </w:r>
+      <w:r>
+        <w:rPr>
+          <w:rFonts w:ascii="Roboto Mono" w:cs="Roboto Mono" w:eastAsia="Roboto Mono" w:hAnsi="Roboto Mono"/>
+          <w:color w:val="188038"/>
+          <w:rtl w:val="0"/>
+        </w:rPr>
+        <w:t xml:space="preserve">server.js</w:t>
+      </w:r>
+      <w:r>
+        <w:rPr>
+          <w:rtl w:val="0"/>
+        </w:rPr>
+        <w:t xml:space="preserve">.</w:t>
+      </w:r>
+    </w:p>
+    <w:p>
+      <w:pPr>
+        <w:numPr>
+          <w:ilvl w:val="1"/>
+          <w:numId w:val="4"/>
+        </w:numPr>
+        <w:spacing w:after="0" w:afterAutospacing="0" w:before="0" w:beforeAutospacing="0" w:lineRule="auto"/>
+        <w:ind w:left="1440" w:hanging="360"/>
+      </w:pPr>
+      <w:r>
+        <w:rPr>
+          <w:rtl w:val="0"/>
+        </w:rPr>
+        <w:t xml:space="preserve">Upon deploying this fix, all server crashes ceased. The Cloudbeds OAuth flow was restored to full functionality.</w:t>
+      </w:r>
+    </w:p>
+    <w:p>
+      <w:pPr>
+        <w:numPr>
+          <w:ilvl w:val="1"/>
+          <w:numId w:val="4"/>
+        </w:numPr>
+        <w:spacing w:after="240" w:before="0" w:beforeAutospacing="0" w:lineRule="auto"/>
+        <w:ind w:left="1440" w:hanging="360"/>
+      </w:pPr>
+      <w:r>
+        <w:rPr>
+          <w:rtl w:val="0"/>
+        </w:rPr>
+        <w:t xml:space="preserve">Subsequent testing confirmed that the previously reported </w:t>
+      </w:r>
+      <w:r>
+        <w:rPr>
+          <w:rFonts w:ascii="Roboto Mono" w:cs="Roboto Mono" w:eastAsia="Roboto Mono" w:hAnsi="Roboto Mono"/>
+          <w:color w:val="188038"/>
+          <w:rtl w:val="0"/>
+        </w:rPr>
+        <w:t xml:space="preserve">404 error</w:t>
+      </w:r>
+      <w:r>
+        <w:rPr>
+          <w:rtl w:val="0"/>
+        </w:rPr>
+        <w:t xml:space="preserve"> on the "Daily Refresh" job trigger was also resolved by the code synchronization.</w:t>
+      </w:r>
+    </w:p>
+    <w:p>
+      <w:pPr>
+        <w:spacing w:after="240" w:before="240" w:lineRule="auto"/>
+        <w:rPr/>
+      </w:pPr>
+      <w:r>
+        <w:rPr>
+          <w:b w:val="1"/>
+          <w:rtl w:val="0"/>
+        </w:rPr>
+        <w:t xml:space="preserve">Current Status:</w:t>
+      </w:r>
+      <w:r>
+        <w:rPr>
+          <w:rtl w:val="0"/>
+        </w:rPr>
+        <w:t xml:space="preserve"> The application is stable and fully functional. All issues stemming from the branch revert have been resolved. The </w:t>
+      </w:r>
+      <w:r>
+        <w:rPr>
+          <w:rFonts w:ascii="Roboto Mono" w:cs="Roboto Mono" w:eastAsia="Roboto Mono" w:hAnsi="Roboto Mono"/>
+          <w:color w:val="188038"/>
+          <w:rtl w:val="0"/>
+        </w:rPr>
+        <w:t xml:space="preserve">main</w:t>
+      </w:r>
+      <w:r>
+        <w:rPr>
+          <w:rtl w:val="0"/>
+        </w:rPr>
+        <w:t xml:space="preserve"> branches on both Git and Vercel now reflect the correct, working version of the application. Core functionalities, including user authentication, dashboard data rendering, and admin panel job triggers, are operating as expected.</w:t>
       </w:r>
     </w:p>
     <w:p>
@@ -2627,6 +3069,116 @@
   <w:abstractNum w:abstractNumId="4">
     <w:lvl w:ilvl="0">
       <w:start w:val="1"/>
+      <w:numFmt w:val="decimal"/>
+      <w:lvlText w:val="%1."/>
+      <w:lvlJc w:val="left"/>
+      <w:pPr>
+        <w:ind w:left="720" w:hanging="360"/>
+      </w:pPr>
+      <w:rPr>
+        <w:u w:val="none"/>
+      </w:rPr>
+    </w:lvl>
+    <w:lvl w:ilvl="1">
+      <w:start w:val="1"/>
+      <w:numFmt w:val="bullet"/>
+      <w:lvlText w:val="○"/>
+      <w:lvlJc w:val="left"/>
+      <w:pPr>
+        <w:ind w:left="1440" w:hanging="360"/>
+      </w:pPr>
+      <w:rPr>
+        <w:u w:val="none"/>
+      </w:rPr>
+    </w:lvl>
+    <w:lvl w:ilvl="2">
+      <w:start w:val="1"/>
+      <w:numFmt w:val="lowerRoman"/>
+      <w:lvlText w:val="%3."/>
+      <w:lvlJc w:val="left"/>
+      <w:pPr>
+        <w:ind w:left="2160" w:hanging="360"/>
+      </w:pPr>
+      <w:rPr>
+        <w:u w:val="none"/>
+      </w:rPr>
+    </w:lvl>
+    <w:lvl w:ilvl="3">
+      <w:start w:val="1"/>
+      <w:numFmt w:val="decimal"/>
+      <w:lvlText w:val="%4."/>
+      <w:lvlJc w:val="left"/>
+      <w:pPr>
+        <w:ind w:left="2880" w:hanging="360"/>
+      </w:pPr>
+      <w:rPr>
+        <w:u w:val="none"/>
+      </w:rPr>
+    </w:lvl>
+    <w:lvl w:ilvl="4">
+      <w:start w:val="1"/>
+      <w:numFmt w:val="lowerLetter"/>
+      <w:lvlText w:val="%5."/>
+      <w:lvlJc w:val="left"/>
+      <w:pPr>
+        <w:ind w:left="3600" w:hanging="360"/>
+      </w:pPr>
+      <w:rPr>
+        <w:u w:val="none"/>
+      </w:rPr>
+    </w:lvl>
+    <w:lvl w:ilvl="5">
+      <w:start w:val="1"/>
+      <w:numFmt w:val="lowerRoman"/>
+      <w:lvlText w:val="%6."/>
+      <w:lvlJc w:val="left"/>
+      <w:pPr>
+        <w:ind w:left="4320" w:hanging="360"/>
+      </w:pPr>
+      <w:rPr>
+        <w:u w:val="none"/>
+      </w:rPr>
+    </w:lvl>
+    <w:lvl w:ilvl="6">
+      <w:start w:val="1"/>
+      <w:numFmt w:val="decimal"/>
+      <w:lvlText w:val="%7."/>
+      <w:lvlJc w:val="left"/>
+      <w:pPr>
+        <w:ind w:left="5040" w:hanging="360"/>
+      </w:pPr>
+      <w:rPr>
+        <w:u w:val="none"/>
+      </w:rPr>
+    </w:lvl>
+    <w:lvl w:ilvl="7">
+      <w:start w:val="1"/>
+      <w:numFmt w:val="lowerLetter"/>
+      <w:lvlText w:val="%8."/>
+      <w:lvlJc w:val="left"/>
+      <w:pPr>
+        <w:ind w:left="5760" w:hanging="360"/>
+      </w:pPr>
+      <w:rPr>
+        <w:u w:val="none"/>
+      </w:rPr>
+    </w:lvl>
+    <w:lvl w:ilvl="8">
+      <w:start w:val="1"/>
+      <w:numFmt w:val="lowerRoman"/>
+      <w:lvlText w:val="%9."/>
+      <w:lvlJc w:val="left"/>
+      <w:pPr>
+        <w:ind w:left="6480" w:hanging="360"/>
+      </w:pPr>
+      <w:rPr>
+        <w:u w:val="none"/>
+      </w:rPr>
+    </w:lvl>
+  </w:abstractNum>
+  <w:abstractNum w:abstractNumId="5">
+    <w:lvl w:ilvl="0">
+      <w:start w:val="1"/>
       <w:numFmt w:val="bullet"/>
       <w:lvlText w:val="●"/>
       <w:lvlJc w:val="left"/>
@@ -2745,6 +3297,9 @@
   </w:num>
   <w:num w:numId="4">
     <w:abstractNumId w:val="4"/>
+  </w:num>
+  <w:num w:numId="5">
+    <w:abstractNumId w:val="5"/>
   </w:num>
 </w:numbering>
 </file>

</xml_diff>